<commit_message>
version 2 of Programmers Guide.docx
</commit_message>
<xml_diff>
--- a/Assembler/docs/Programmers Guide.docx
+++ b/Assembler/docs/Programmers Guide.docx
@@ -214,6 +214,15 @@
     </w:p>
     <w:sdt>
       <w:sdtPr>
+        <w:rPr>
+          <w:rFonts w:asciiTheme="minorHAnsi" w:eastAsiaTheme="minorHAnsi" w:hAnsiTheme="minorHAnsi" w:cstheme="minorBidi"/>
+          <w:b w:val="0"/>
+          <w:bCs w:val="0"/>
+          <w:color w:val="auto"/>
+          <w:sz w:val="22"/>
+          <w:szCs w:val="22"/>
+          <w:lang w:eastAsia="en-US"/>
+        </w:rPr>
         <w:id w:val="-1963024042"/>
         <w:docPartObj>
           <w:docPartGallery w:val="Table of Contents"/>
@@ -222,12 +231,7 @@
       </w:sdtPr>
       <w:sdtEndPr>
         <w:rPr>
-          <w:rFonts w:asciiTheme="minorHAnsi" w:eastAsiaTheme="minorHAnsi" w:hAnsiTheme="minorHAnsi" w:cstheme="minorBidi"/>
           <w:noProof/>
-          <w:color w:val="auto"/>
-          <w:sz w:val="22"/>
-          <w:szCs w:val="22"/>
-          <w:lang w:eastAsia="en-US"/>
         </w:rPr>
       </w:sdtEndPr>
       <w:sdtContent>
@@ -491,7 +495,7 @@
                 <w:noProof/>
                 <w:webHidden/>
               </w:rPr>
-              <w:t>3</w:t>
+              <w:t>4</w:t>
             </w:r>
             <w:r>
               <w:rPr>
@@ -560,7 +564,7 @@
                 <w:noProof/>
                 <w:webHidden/>
               </w:rPr>
-              <w:t>3</w:t>
+              <w:t>4</w:t>
             </w:r>
             <w:r>
               <w:rPr>
@@ -619,7 +623,7 @@
               <w:rPr>
                 <w:webHidden/>
               </w:rPr>
-              <w:t>3</w:t>
+              <w:t>4</w:t>
             </w:r>
             <w:r>
               <w:rPr>
@@ -677,7 +681,7 @@
               <w:rPr>
                 <w:webHidden/>
               </w:rPr>
-              <w:t>4</w:t>
+              <w:t>5</w:t>
             </w:r>
             <w:r>
               <w:rPr>
@@ -745,7 +749,7 @@
                 <w:noProof/>
                 <w:webHidden/>
               </w:rPr>
-              <w:t>4</w:t>
+              <w:t>5</w:t>
             </w:r>
             <w:r>
               <w:rPr>
@@ -1018,7 +1022,7 @@
                 <w:noProof/>
                 <w:webHidden/>
               </w:rPr>
-              <w:t>5</w:t>
+              <w:t>6</w:t>
             </w:r>
             <w:r>
               <w:rPr>
@@ -1086,7 +1090,7 @@
                 <w:noProof/>
                 <w:webHidden/>
               </w:rPr>
-              <w:t>5</w:t>
+              <w:t>6</w:t>
             </w:r>
             <w:r>
               <w:rPr>
@@ -1154,7 +1158,7 @@
                 <w:noProof/>
                 <w:webHidden/>
               </w:rPr>
-              <w:t>5</w:t>
+              <w:t>6</w:t>
             </w:r>
             <w:r>
               <w:rPr>
@@ -1222,7 +1226,7 @@
                 <w:noProof/>
                 <w:webHidden/>
               </w:rPr>
-              <w:t>5</w:t>
+              <w:t>6</w:t>
             </w:r>
             <w:r>
               <w:rPr>
@@ -1290,7 +1294,7 @@
                 <w:noProof/>
                 <w:webHidden/>
               </w:rPr>
-              <w:t>5</w:t>
+              <w:t>6</w:t>
             </w:r>
             <w:r>
               <w:rPr>
@@ -1358,7 +1362,7 @@
                 <w:noProof/>
                 <w:webHidden/>
               </w:rPr>
-              <w:t>5</w:t>
+              <w:t>7</w:t>
             </w:r>
             <w:r>
               <w:rPr>
@@ -1426,7 +1430,7 @@
                 <w:noProof/>
                 <w:webHidden/>
               </w:rPr>
-              <w:t>5</w:t>
+              <w:t>7</w:t>
             </w:r>
             <w:r>
               <w:rPr>
@@ -1494,7 +1498,7 @@
                 <w:noProof/>
                 <w:webHidden/>
               </w:rPr>
-              <w:t>5</w:t>
+              <w:t>7</w:t>
             </w:r>
             <w:r>
               <w:rPr>
@@ -1562,7 +1566,7 @@
                 <w:noProof/>
                 <w:webHidden/>
               </w:rPr>
-              <w:t>5</w:t>
+              <w:t>7</w:t>
             </w:r>
             <w:r>
               <w:rPr>
@@ -1630,7 +1634,7 @@
                 <w:noProof/>
                 <w:webHidden/>
               </w:rPr>
-              <w:t>5</w:t>
+              <w:t>7</w:t>
             </w:r>
             <w:r>
               <w:rPr>
@@ -1751,6 +1755,85 @@
       <w:bookmarkEnd w:id="9"/>
     </w:p>
     <w:p>
+      <w:r>
+        <w:tab/>
+        <w:t xml:space="preserve">When the assembler runs, the entry point is in the class entitled </w:t>
+      </w:r>
+      <w:r>
+        <w:rPr>
+          <w:rFonts w:ascii="Courier New" w:hAnsi="Courier New" w:cs="Courier New"/>
+          <w:b/>
+        </w:rPr>
+        <w:t>Main</w:t>
+      </w:r>
+      <w:r>
+        <w:t xml:space="preserve">, which is implemented in the </w:t>
+      </w:r>
+      <w:r>
+        <w:rPr>
+          <w:rFonts w:ascii="Courier New" w:hAnsi="Courier New" w:cs="Courier New"/>
+          <w:b/>
+        </w:rPr>
+        <w:t>Assembler</w:t>
+      </w:r>
+      <w:r>
+        <w:t xml:space="preserve"> package in the </w:t>
+      </w:r>
+      <w:r>
+        <w:rPr>
+          <w:rFonts w:ascii="Courier New" w:hAnsi="Courier New" w:cs="Courier New"/>
+          <w:b/>
+        </w:rPr>
+        <w:t>Main.java</w:t>
+      </w:r>
+      <w:r>
+        <w:t xml:space="preserve"> file.  </w:t>
+      </w:r>
+      <w:r>
+        <w:rPr>
+          <w:rFonts w:ascii="Courier New" w:hAnsi="Courier New" w:cs="Courier New"/>
+          <w:b/>
+        </w:rPr>
+        <w:t>Main</w:t>
+      </w:r>
+      <w:r>
+        <w:t xml:space="preserve"> is responsible for accepting and handling command line arguments, creating the object file and generating a program listing.</w:t>
+      </w:r>
+      <w:r>
+        <w:t xml:space="preserve">  </w:t>
+      </w:r>
+      <w:r>
+        <w:rPr>
+          <w:rFonts w:ascii="Courier New" w:hAnsi="Courier New" w:cs="Courier New"/>
+          <w:b/>
+        </w:rPr>
+        <w:t>Main</w:t>
+      </w:r>
+      <w:r>
+        <w:t xml:space="preserve"> uses the </w:t>
+      </w:r>
+      <w:r>
+        <w:rPr>
+          <w:rFonts w:ascii="Courier New" w:hAnsi="Courier New" w:cs="Courier New"/>
+          <w:b/>
+        </w:rPr>
+        <w:t>Assembler</w:t>
+      </w:r>
+      <w:r>
+        <w:t xml:space="preserve"> and </w:t>
+      </w:r>
+      <w:r>
+        <w:rPr>
+          <w:rFonts w:ascii="Courier New" w:hAnsi="Courier New" w:cs="Courier New"/>
+          <w:b/>
+        </w:rPr>
+        <w:t>Program</w:t>
+      </w:r>
+      <w:r>
+        <w:t xml:space="preserve"> classes in order to complete the tasks of creating the object file and listing.  </w:t>
+      </w:r>
+    </w:p>
+    <w:p>
       <w:pPr>
         <w:pStyle w:val="Heading2"/>
       </w:pPr>
@@ -1769,6 +1852,429 @@
       <w:bookmarkEnd w:id="14"/>
     </w:p>
     <w:p>
+      <w:r>
+        <w:tab/>
+        <w:t>The assembler’s files are in a parent directory named “cse-560-beerz,” that contains one subfolder named Assembler.  The following files are in the Assembler directory:</w:t>
+      </w:r>
+    </w:p>
+    <w:p>
+      <w:pPr>
+        <w:pStyle w:val="ListParagraph"/>
+        <w:numPr>
+          <w:ilvl w:val="0"/>
+          <w:numId w:val="7"/>
+        </w:numPr>
+        <w:rPr>
+          <w:rFonts w:ascii="Courier New" w:hAnsi="Courier New" w:cs="Courier New"/>
+          <w:b/>
+        </w:rPr>
+      </w:pPr>
+      <w:r>
+        <w:rPr>
+          <w:rFonts w:ascii="Courier New" w:hAnsi="Courier New" w:cs="Courier New"/>
+          <w:b/>
+        </w:rPr>
+        <w:t>Main.java</w:t>
+      </w:r>
+    </w:p>
+    <w:p>
+      <w:pPr>
+        <w:pStyle w:val="ListParagraph"/>
+        <w:numPr>
+          <w:ilvl w:val="1"/>
+          <w:numId w:val="7"/>
+        </w:numPr>
+        <w:rPr>
+          <w:rFonts w:ascii="Courier New" w:hAnsi="Courier New" w:cs="Courier New"/>
+          <w:b/>
+        </w:rPr>
+      </w:pPr>
+      <w:r>
+        <w:rPr>
+          <w:rFonts w:cstheme="minorHAnsi"/>
+        </w:rPr>
+        <w:t xml:space="preserve">Contains the implementation of the </w:t>
+      </w:r>
+      <w:r>
+        <w:rPr>
+          <w:rFonts w:ascii="Courier New" w:hAnsi="Courier New" w:cs="Courier New"/>
+          <w:b/>
+        </w:rPr>
+        <w:t>Main</w:t>
+      </w:r>
+      <w:r>
+        <w:rPr>
+          <w:rFonts w:cstheme="minorHAnsi"/>
+        </w:rPr>
+        <w:t xml:space="preserve"> class, which controls the creation of the object file and program listing, as well as handling all of the I/O with the end user in the form of command line arguments and error and usage out to the console.</w:t>
+      </w:r>
+    </w:p>
+    <w:p>
+      <w:pPr>
+        <w:pStyle w:val="ListParagraph"/>
+        <w:numPr>
+          <w:ilvl w:val="0"/>
+          <w:numId w:val="7"/>
+        </w:numPr>
+        <w:rPr>
+          <w:rFonts w:ascii="Courier New" w:hAnsi="Courier New" w:cs="Courier New"/>
+          <w:b/>
+        </w:rPr>
+      </w:pPr>
+      <w:r>
+        <w:rPr>
+          <w:rFonts w:ascii="Courier New" w:hAnsi="Courier New" w:cs="Courier New"/>
+          <w:b/>
+        </w:rPr>
+        <w:t>Assembler.java</w:t>
+      </w:r>
+    </w:p>
+    <w:p>
+      <w:pPr>
+        <w:pStyle w:val="ListParagraph"/>
+        <w:numPr>
+          <w:ilvl w:val="1"/>
+          <w:numId w:val="7"/>
+        </w:numPr>
+        <w:rPr>
+          <w:rFonts w:ascii="Courier New" w:hAnsi="Courier New" w:cs="Courier New"/>
+          <w:b/>
+        </w:rPr>
+      </w:pPr>
+      <w:r>
+        <w:rPr>
+          <w:rFonts w:cstheme="minorHAnsi"/>
+        </w:rPr>
+        <w:t xml:space="preserve">Contains the implementation of the </w:t>
+      </w:r>
+      <w:r>
+        <w:rPr>
+          <w:rFonts w:ascii="Courier New" w:hAnsi="Courier New" w:cs="Courier New"/>
+          <w:b/>
+        </w:rPr>
+        <w:t xml:space="preserve">Assembler </w:t>
+      </w:r>
+      <w:r>
+        <w:rPr>
+          <w:rFonts w:cstheme="minorHAnsi"/>
+        </w:rPr>
+        <w:t xml:space="preserve">class that takes a given assembly source file and assembles it into an instance of a </w:t>
+      </w:r>
+      <w:r>
+        <w:rPr>
+          <w:rFonts w:ascii="Courier New" w:hAnsi="Courier New" w:cs="Courier New"/>
+          <w:b/>
+        </w:rPr>
+        <w:t>Program</w:t>
+      </w:r>
+      <w:r>
+        <w:rPr>
+          <w:rFonts w:cstheme="minorHAnsi"/>
+        </w:rPr>
+        <w:t xml:space="preserve"> class.</w:t>
+      </w:r>
+    </w:p>
+    <w:p>
+      <w:pPr>
+        <w:pStyle w:val="ListParagraph"/>
+        <w:numPr>
+          <w:ilvl w:val="0"/>
+          <w:numId w:val="11"/>
+        </w:numPr>
+        <w:rPr>
+          <w:rFonts w:ascii="Courier New" w:hAnsi="Courier New" w:cs="Courier New"/>
+          <w:b/>
+        </w:rPr>
+      </w:pPr>
+      <w:r>
+        <w:rPr>
+          <w:rFonts w:ascii="Courier New" w:hAnsi="Courier New" w:cs="Courier New"/>
+          <w:b/>
+        </w:rPr>
+        <w:t>Program.java</w:t>
+      </w:r>
+    </w:p>
+    <w:p>
+      <w:pPr>
+        <w:pStyle w:val="ListParagraph"/>
+        <w:numPr>
+          <w:ilvl w:val="1"/>
+          <w:numId w:val="11"/>
+        </w:numPr>
+        <w:rPr>
+          <w:rFonts w:ascii="Courier New" w:hAnsi="Courier New" w:cs="Courier New"/>
+          <w:b/>
+        </w:rPr>
+      </w:pPr>
+      <w:r>
+        <w:rPr>
+          <w:rFonts w:cstheme="minorHAnsi"/>
+        </w:rPr>
+        <w:t xml:space="preserve">Implements the </w:t>
+      </w:r>
+      <w:r>
+        <w:rPr>
+          <w:rFonts w:ascii="Courier New" w:hAnsi="Courier New" w:cs="Courier New"/>
+          <w:b/>
+        </w:rPr>
+        <w:t>Program</w:t>
+      </w:r>
+      <w:r>
+        <w:rPr>
+          <w:rFonts w:cstheme="minorHAnsi"/>
+        </w:rPr>
+        <w:t xml:space="preserve"> class, which is used to represent the assembled program in memory and provides the method for rendering the program into binary form.</w:t>
+      </w:r>
+    </w:p>
+    <w:p>
+      <w:pPr>
+        <w:pStyle w:val="ListParagraph"/>
+        <w:numPr>
+          <w:ilvl w:val="0"/>
+          <w:numId w:val="11"/>
+        </w:numPr>
+        <w:rPr>
+          <w:rFonts w:ascii="Courier New" w:hAnsi="Courier New" w:cs="Courier New"/>
+          <w:b/>
+        </w:rPr>
+      </w:pPr>
+      <w:r>
+        <w:rPr>
+          <w:rFonts w:ascii="Courier New" w:hAnsi="Courier New" w:cs="Courier New"/>
+          <w:b/>
+        </w:rPr>
+        <w:t>Instruction.java</w:t>
+      </w:r>
+    </w:p>
+    <w:p>
+      <w:pPr>
+        <w:pStyle w:val="ListParagraph"/>
+        <w:numPr>
+          <w:ilvl w:val="1"/>
+          <w:numId w:val="11"/>
+        </w:numPr>
+        <w:rPr>
+          <w:rFonts w:ascii="Courier New" w:hAnsi="Courier New" w:cs="Courier New"/>
+          <w:b/>
+        </w:rPr>
+      </w:pPr>
+      <w:r>
+        <w:rPr>
+          <w:rFonts w:cstheme="minorHAnsi"/>
+        </w:rPr>
+        <w:t xml:space="preserve">Each instance of the </w:t>
+      </w:r>
+      <w:r>
+        <w:rPr>
+          <w:rFonts w:ascii="Courier New" w:hAnsi="Courier New" w:cs="Courier New"/>
+          <w:b/>
+        </w:rPr>
+        <w:t>Instruction</w:t>
+      </w:r>
+      <w:r>
+        <w:rPr>
+          <w:rFonts w:cstheme="minorHAnsi"/>
+        </w:rPr>
+        <w:t xml:space="preserve"> class represents a single “Wi-11” assembly code machine instruction. </w:t>
+      </w:r>
+    </w:p>
+    <w:p>
+      <w:pPr>
+        <w:pStyle w:val="ListParagraph"/>
+        <w:numPr>
+          <w:ilvl w:val="0"/>
+          <w:numId w:val="13"/>
+        </w:numPr>
+        <w:rPr>
+          <w:rFonts w:ascii="Courier New" w:hAnsi="Courier New" w:cs="Courier New"/>
+          <w:b/>
+        </w:rPr>
+      </w:pPr>
+      <w:r>
+        <w:rPr>
+          <w:rFonts w:ascii="Courier New" w:hAnsi="Courier New" w:cs="Courier New"/>
+          <w:b/>
+        </w:rPr>
+        <w:t>InstructionDefinition.java</w:t>
+      </w:r>
+    </w:p>
+    <w:p>
+      <w:pPr>
+        <w:pStyle w:val="ListParagraph"/>
+        <w:numPr>
+          <w:ilvl w:val="1"/>
+          <w:numId w:val="13"/>
+        </w:numPr>
+        <w:rPr>
+          <w:rFonts w:ascii="Courier New" w:hAnsi="Courier New" w:cs="Courier New"/>
+          <w:b/>
+        </w:rPr>
+      </w:pPr>
+      <w:r>
+        <w:rPr>
+          <w:rFonts w:cstheme="minorHAnsi"/>
+        </w:rPr>
+        <w:t xml:space="preserve">The </w:t>
+      </w:r>
+      <w:proofErr w:type="spellStart"/>
+      <w:r>
+        <w:rPr>
+          <w:rFonts w:ascii="Courier New" w:hAnsi="Courier New" w:cs="Courier New"/>
+          <w:b/>
+        </w:rPr>
+        <w:t>InstructionDefinition</w:t>
+      </w:r>
+      <w:proofErr w:type="spellEnd"/>
+      <w:r>
+        <w:rPr>
+          <w:rFonts w:cstheme="minorHAnsi"/>
+        </w:rPr>
+        <w:t xml:space="preserve"> class is used by the </w:t>
+      </w:r>
+      <w:r>
+        <w:rPr>
+          <w:rFonts w:ascii="Courier New" w:hAnsi="Courier New" w:cs="Courier New"/>
+          <w:b/>
+        </w:rPr>
+        <w:t>Assembler</w:t>
+      </w:r>
+      <w:r>
+        <w:rPr>
+          <w:rFonts w:cstheme="minorHAnsi"/>
+        </w:rPr>
+        <w:t xml:space="preserve"> to turn the source code into the binary representation once an assembly instruction has been matched with the proper definition.</w:t>
+      </w:r>
+    </w:p>
+    <w:p>
+      <w:pPr>
+        <w:pStyle w:val="ListParagraph"/>
+        <w:numPr>
+          <w:ilvl w:val="0"/>
+          <w:numId w:val="13"/>
+        </w:numPr>
+        <w:rPr>
+          <w:rFonts w:ascii="Courier New" w:hAnsi="Courier New" w:cs="Courier New"/>
+          <w:b/>
+        </w:rPr>
+      </w:pPr>
+      <w:r>
+        <w:rPr>
+          <w:rFonts w:ascii="Courier New" w:hAnsi="Courier New" w:cs="Courier New"/>
+          <w:b/>
+        </w:rPr>
+        <w:t>LiteralTable.java</w:t>
+      </w:r>
+    </w:p>
+    <w:p>
+      <w:pPr>
+        <w:pStyle w:val="ListParagraph"/>
+        <w:numPr>
+          <w:ilvl w:val="0"/>
+          <w:numId w:val="13"/>
+        </w:numPr>
+        <w:rPr>
+          <w:rFonts w:ascii="Courier New" w:hAnsi="Courier New" w:cs="Courier New"/>
+          <w:b/>
+        </w:rPr>
+      </w:pPr>
+      <w:r>
+        <w:rPr>
+          <w:rFonts w:ascii="Courier New" w:hAnsi="Courier New" w:cs="Courier New"/>
+          <w:b/>
+        </w:rPr>
+        <w:t>Operand.java</w:t>
+      </w:r>
+    </w:p>
+    <w:p>
+      <w:pPr>
+        <w:pStyle w:val="ListParagraph"/>
+        <w:numPr>
+          <w:ilvl w:val="0"/>
+          <w:numId w:val="13"/>
+        </w:numPr>
+        <w:rPr>
+          <w:rFonts w:ascii="Courier New" w:hAnsi="Courier New" w:cs="Courier New"/>
+          <w:b/>
+        </w:rPr>
+      </w:pPr>
+      <w:r>
+        <w:rPr>
+          <w:rFonts w:ascii="Courier New" w:hAnsi="Courier New" w:cs="Courier New"/>
+          <w:b/>
+        </w:rPr>
+        <w:lastRenderedPageBreak/>
+        <w:t>OperandDefinition.java</w:t>
+      </w:r>
+    </w:p>
+    <w:p>
+      <w:pPr>
+        <w:pStyle w:val="ListParagraph"/>
+        <w:numPr>
+          <w:ilvl w:val="0"/>
+          <w:numId w:val="13"/>
+        </w:numPr>
+        <w:rPr>
+          <w:rFonts w:ascii="Courier New" w:hAnsi="Courier New" w:cs="Courier New"/>
+          <w:b/>
+        </w:rPr>
+      </w:pPr>
+      <w:r>
+        <w:rPr>
+          <w:rFonts w:ascii="Courier New" w:hAnsi="Courier New" w:cs="Courier New"/>
+          <w:b/>
+        </w:rPr>
+        <w:t>Symbol.java</w:t>
+      </w:r>
+    </w:p>
+    <w:p>
+      <w:pPr>
+        <w:pStyle w:val="ListParagraph"/>
+        <w:numPr>
+          <w:ilvl w:val="0"/>
+          <w:numId w:val="13"/>
+        </w:numPr>
+        <w:rPr>
+          <w:rFonts w:ascii="Courier New" w:hAnsi="Courier New" w:cs="Courier New"/>
+          <w:b/>
+        </w:rPr>
+      </w:pPr>
+      <w:r>
+        <w:rPr>
+          <w:rFonts w:ascii="Courier New" w:hAnsi="Courier New" w:cs="Courier New"/>
+          <w:b/>
+        </w:rPr>
+        <w:t>SymbolTable.java</w:t>
+      </w:r>
+    </w:p>
+    <w:p>
+      <w:pPr>
+        <w:ind w:left="720" w:firstLine="360"/>
+        <w:rPr>
+          <w:rFonts w:cstheme="minorHAnsi"/>
+        </w:rPr>
+      </w:pPr>
+      <w:r>
+        <w:rPr>
+          <w:rFonts w:cstheme="minorHAnsi"/>
+        </w:rPr>
+        <w:t>The Assembler folder contains the subfolder “/tests” that contains the test assembly files that were used in the testing of the Assembler</w:t>
+      </w:r>
+    </w:p>
+    <w:p>
+      <w:pPr>
+        <w:ind w:left="720" w:firstLine="360"/>
+        <w:rPr>
+          <w:rFonts w:cstheme="minorHAnsi"/>
+        </w:rPr>
+      </w:pPr>
+      <w:r>
+        <w:rPr>
+          <w:rFonts w:cstheme="minorHAnsi"/>
+        </w:rPr>
+        <w:t>The Assembler folder also contains the subfolder “/docs” that contains the User’s Guide, Programmer’s Guide and the Testing Plan.   Contained within the “/docs” directory is another subfolder “/Meeting Minutes” that contains the minutes for each design meeting that took place.</w:t>
+      </w:r>
+    </w:p>
+    <w:p>
       <w:pPr>
         <w:pStyle w:val="Heading2"/>
       </w:pPr>
@@ -1786,6 +2292,53 @@
       <w:bookmarkEnd w:id="18"/>
       <w:bookmarkEnd w:id="19"/>
     </w:p>
+    <w:p/>
+    <w:p>
+      <w:r>
+        <w:tab/>
+        <w:t xml:space="preserve">Across the files in our implementation, several design conventions were followed. These include the capitalization of class names, like </w:t>
+      </w:r>
+      <w:r>
+        <w:rPr>
+          <w:rFonts w:ascii="Courier New" w:hAnsi="Courier New" w:cs="Courier New"/>
+          <w:b/>
+        </w:rPr>
+        <w:t>Main</w:t>
+      </w:r>
+      <w:r>
+        <w:rPr>
+          <w:b/>
+        </w:rPr>
+        <w:t xml:space="preserve"> </w:t>
+      </w:r>
+      <w:r>
+        <w:t xml:space="preserve">or </w:t>
+      </w:r>
+      <w:proofErr w:type="spellStart"/>
+      <w:r>
+        <w:rPr>
+          <w:rFonts w:ascii="Courier New" w:hAnsi="Courier New" w:cs="Courier New"/>
+          <w:b/>
+        </w:rPr>
+        <w:t>InstructionDefinition</w:t>
+      </w:r>
+      <w:proofErr w:type="spellEnd"/>
+      <w:r>
+        <w:t>, lower-case names for packages and variables, and mixed-case names f</w:t>
+      </w:r>
+      <w:r>
+        <w:t>or method titles like “</w:t>
+      </w:r>
+      <w:proofErr w:type="spellStart"/>
+      <w:r>
+        <w:t>getSource</w:t>
+      </w:r>
+      <w:proofErr w:type="spellEnd"/>
+      <w:r>
+        <w:t xml:space="preserve">”.   </w:t>
+      </w:r>
+    </w:p>
+    <w:p/>
     <w:p>
       <w:pPr>
         <w:pStyle w:val="Heading2"/>
@@ -2281,7 +2834,6 @@
         <w:rPr>
           <w:rFonts w:cstheme="minorHAnsi"/>
         </w:rPr>
-        <w:lastRenderedPageBreak/>
         <w:t>Invariant: each literal in the table must have a unique address</w:t>
       </w:r>
     </w:p>
@@ -2992,6 +3544,7 @@
       <w:bookmarkStart w:id="34" w:name="_Toc285993840"/>
       <w:bookmarkStart w:id="35" w:name="_Toc285995854"/>
       <w:r>
+        <w:lastRenderedPageBreak/>
         <w:t>Client-Side</w:t>
       </w:r>
       <w:bookmarkEnd w:id="33"/>
@@ -3069,7 +3622,6 @@
           <w:rFonts w:ascii="Courier New" w:hAnsi="Courier New" w:cs="Courier New"/>
           <w:b/>
         </w:rPr>
-        <w:lastRenderedPageBreak/>
         <w:t>Program</w:t>
       </w:r>
     </w:p>
@@ -3145,6 +3697,38 @@
     </w:p>
     <w:p>
       <w:pPr>
+        <w:pStyle w:val="ListParagraph"/>
+        <w:numPr>
+          <w:ilvl w:val="1"/>
+          <w:numId w:val="3"/>
+        </w:numPr>
+        <w:rPr>
+          <w:rFonts w:ascii="Courier New" w:hAnsi="Courier New" w:cs="Courier New"/>
+          <w:b/>
+        </w:rPr>
+      </w:pPr>
+      <w:r>
+        <w:rPr>
+          <w:rFonts w:cstheme="minorHAnsi"/>
+        </w:rPr>
+        <w:t xml:space="preserve">Description: The </w:t>
+      </w:r>
+      <w:r>
+        <w:rPr>
+          <w:rFonts w:ascii="Courier New" w:hAnsi="Courier New" w:cs="Courier New"/>
+          <w:b/>
+        </w:rPr>
+        <w:t>Assembler</w:t>
+      </w:r>
+      <w:r>
+        <w:rPr>
+          <w:rFonts w:cstheme="minorHAnsi"/>
+        </w:rPr>
+        <w:t xml:space="preserve"> component </w:t>
+      </w:r>
+    </w:p>
+    <w:p>
+      <w:pPr>
         <w:pStyle w:val="Heading2"/>
       </w:pPr>
       <w:bookmarkStart w:id="36" w:name="_Toc285995855"/>
@@ -3543,6 +4127,7 @@
         </w:numPr>
       </w:pPr>
       <w:r>
+        <w:lastRenderedPageBreak/>
         <w:t>Description: This method returns true if the bit in “value” at the specified right-aligned index is 1.</w:t>
       </w:r>
     </w:p>
@@ -3616,7 +4201,6 @@
       </w:pPr>
       <w:bookmarkStart w:id="40" w:name="_Toc285995859"/>
       <w:r>
-        <w:lastRenderedPageBreak/>
         <w:t>Instruction</w:t>
       </w:r>
       <w:bookmarkEnd w:id="40"/>
@@ -3642,9 +4226,225 @@
       <w:r>
         <w:t>s.</w:t>
       </w:r>
+    </w:p>
+    <w:p>
+      <w:pPr>
+        <w:pStyle w:val="ListParagraph"/>
+        <w:numPr>
+          <w:ilvl w:val="0"/>
+          <w:numId w:val="6"/>
+        </w:numPr>
+      </w:pPr>
+      <w:r>
+        <w:t xml:space="preserve">State: </w:t>
+      </w:r>
+      <w:r>
+        <w:t xml:space="preserve">private </w:t>
+      </w:r>
+      <w:proofErr w:type="spellStart"/>
+      <w:r>
+        <w:rPr>
+          <w:rFonts w:ascii="Courier New" w:hAnsi="Courier New" w:cs="Courier New"/>
+          <w:b/>
+        </w:rPr>
+        <w:t>InstructionDefinition</w:t>
+      </w:r>
+      <w:proofErr w:type="spellEnd"/>
+      <w:r>
+        <w:t xml:space="preserve"> definition</w:t>
+      </w:r>
+      <w:r>
+        <w:t xml:space="preserve">, </w:t>
+      </w:r>
+      <w:r>
+        <w:t xml:space="preserve">private </w:t>
+      </w:r>
+      <w:r>
+        <w:rPr>
+          <w:rFonts w:ascii="Courier New" w:hAnsi="Courier New" w:cs="Courier New"/>
+          <w:b/>
+        </w:rPr>
+        <w:t>Operand</w:t>
+      </w:r>
+      <w:r>
+        <w:t>[] operands</w:t>
+      </w:r>
+      <w:r>
+        <w:t xml:space="preserve">, </w:t>
+      </w:r>
+      <w:r>
+        <w:t xml:space="preserve">private </w:t>
+      </w:r>
+      <w:r>
+        <w:rPr>
+          <w:rFonts w:ascii="Courier New" w:hAnsi="Courier New" w:cs="Courier New"/>
+          <w:b/>
+        </w:rPr>
+        <w:t>String</w:t>
+      </w:r>
+      <w:r>
+        <w:t xml:space="preserve"> source</w:t>
+      </w:r>
+      <w:r>
+        <w:t xml:space="preserve">, </w:t>
+      </w:r>
+      <w:r>
+        <w:t xml:space="preserve">private </w:t>
+      </w:r>
+      <w:r>
+        <w:rPr>
+          <w:rFonts w:ascii="Courier New" w:hAnsi="Courier New" w:cs="Courier New"/>
+          <w:b/>
+        </w:rPr>
+        <w:t>String</w:t>
+      </w:r>
+      <w:r>
+        <w:t xml:space="preserve"> name</w:t>
+      </w:r>
+    </w:p>
+    <w:p>
+      <w:pPr>
+        <w:pStyle w:val="ListParagraph"/>
+        <w:numPr>
+          <w:ilvl w:val="0"/>
+          <w:numId w:val="6"/>
+        </w:numPr>
+      </w:pPr>
+      <w:r>
+        <w:rPr>
+          <w:rFonts w:ascii="Courier New" w:hAnsi="Courier New" w:cs="Courier New"/>
+          <w:b/>
+        </w:rPr>
+        <w:t>Instruction</w:t>
+      </w:r>
+      <w:r>
+        <w:t xml:space="preserve"> Methods</w:t>
+      </w:r>
+    </w:p>
+    <w:p>
+      <w:pPr>
+        <w:pStyle w:val="ListParagraph"/>
+        <w:numPr>
+          <w:ilvl w:val="0"/>
+          <w:numId w:val="6"/>
+        </w:numPr>
+      </w:pPr>
+      <w:r>
+        <w:rPr>
+          <w:rFonts w:cstheme="minorHAnsi"/>
+        </w:rPr>
+        <w:t xml:space="preserve">Method: </w:t>
+      </w:r>
+      <w:proofErr w:type="spellStart"/>
+      <w:r>
+        <w:rPr>
+          <w:rFonts w:cstheme="minorHAnsi"/>
+        </w:rPr>
+        <w:t>setDefinition</w:t>
+      </w:r>
+      <w:proofErr w:type="spellEnd"/>
+    </w:p>
+    <w:p>
+      <w:pPr>
+        <w:pStyle w:val="ListParagraph"/>
+        <w:numPr>
+          <w:ilvl w:val="1"/>
+          <w:numId w:val="6"/>
+        </w:numPr>
+        <w:rPr>
+          <w:rFonts w:cstheme="minorHAnsi"/>
+        </w:rPr>
+      </w:pPr>
+      <w:r>
+        <w:rPr>
+          <w:rFonts w:cstheme="minorHAnsi"/>
+        </w:rPr>
+        <w:t xml:space="preserve">Description: </w:t>
+      </w:r>
+      <w:r>
+        <w:rPr>
+          <w:rFonts w:cstheme="minorHAnsi"/>
+        </w:rPr>
+        <w:t>Sets the definition of this Instruction, as well as the definition of all</w:t>
+      </w:r>
+      <w:r>
+        <w:rPr>
+          <w:rFonts w:cstheme="minorHAnsi"/>
+        </w:rPr>
+        <w:t xml:space="preserve"> </w:t>
+      </w:r>
+      <w:r>
+        <w:rPr>
+          <w:rFonts w:cstheme="minorHAnsi"/>
+        </w:rPr>
+        <w:t xml:space="preserve">this Instruction's Operands. Note: </w:t>
+      </w:r>
+      <w:proofErr w:type="spellStart"/>
+      <w:r>
+        <w:rPr>
+          <w:rFonts w:cstheme="minorHAnsi"/>
+        </w:rPr>
+        <w:t>setOperands</w:t>
+      </w:r>
+      <w:proofErr w:type="spellEnd"/>
+      <w:r>
+        <w:rPr>
+          <w:rFonts w:cstheme="minorHAnsi"/>
+        </w:rPr>
+        <w:t xml:space="preserve"> must be called first.</w:t>
+      </w:r>
+    </w:p>
+    <w:p>
+      <w:pPr>
+        <w:pStyle w:val="ListParagraph"/>
+        <w:numPr>
+          <w:ilvl w:val="1"/>
+          <w:numId w:val="6"/>
+        </w:numPr>
+        <w:rPr>
+          <w:rFonts w:cstheme="minorHAnsi"/>
+        </w:rPr>
+      </w:pPr>
+      <w:r>
+        <w:rPr>
+          <w:rFonts w:cstheme="minorHAnsi"/>
+        </w:rPr>
+        <w:t xml:space="preserve">Parameters: </w:t>
+      </w:r>
+      <w:proofErr w:type="spellStart"/>
+      <w:r>
+        <w:rPr>
+          <w:rFonts w:cstheme="minorHAnsi"/>
+        </w:rPr>
+        <w:t>InstructionDefinition</w:t>
+      </w:r>
+      <w:proofErr w:type="spellEnd"/>
+      <w:r>
+        <w:rPr>
+          <w:rFonts w:cstheme="minorHAnsi"/>
+        </w:rPr>
+        <w:t xml:space="preserve"> definition</w:t>
+      </w:r>
+    </w:p>
+    <w:p>
+      <w:pPr>
+        <w:pStyle w:val="ListParagraph"/>
+        <w:numPr>
+          <w:ilvl w:val="1"/>
+          <w:numId w:val="6"/>
+        </w:numPr>
+        <w:rPr>
+          <w:rFonts w:cstheme="minorHAnsi"/>
+        </w:rPr>
+      </w:pPr>
       <w:bookmarkStart w:id="41" w:name="_GoBack"/>
       <w:bookmarkEnd w:id="41"/>
     </w:p>
+    <w:p>
+      <w:r>
+        <w:tab/>
+      </w:r>
+    </w:p>
     <w:p/>
     <w:p>
       <w:pPr>
@@ -3738,6 +4538,7 @@
       <w:bookmarkStart w:id="49" w:name="_Toc285995867"/>
       <w:proofErr w:type="spellStart"/>
       <w:r>
+        <w:lastRenderedPageBreak/>
         <w:t>SymbolTable</w:t>
       </w:r>
       <w:bookmarkEnd w:id="49"/>
@@ -3869,6 +4670,119 @@
     </w:lvl>
   </w:abstractNum>
   <w:abstractNum w:abstractNumId="1">
+    <w:nsid w:val="008F127B"/>
+    <w:multiLevelType w:val="hybridMultilevel"/>
+    <w:tmpl w:val="62723F4E"/>
+    <w:lvl w:ilvl="0" w:tplc="04090001">
+      <w:start w:val="1"/>
+      <w:numFmt w:val="bullet"/>
+      <w:lvlText w:val=""/>
+      <w:lvlJc w:val="left"/>
+      <w:pPr>
+        <w:ind w:left="2520" w:hanging="360"/>
+      </w:pPr>
+      <w:rPr>
+        <w:rFonts w:ascii="Symbol" w:hAnsi="Symbol" w:hint="default"/>
+      </w:rPr>
+    </w:lvl>
+    <w:lvl w:ilvl="1" w:tplc="04090003" w:tentative="1">
+      <w:start w:val="1"/>
+      <w:numFmt w:val="bullet"/>
+      <w:lvlText w:val="o"/>
+      <w:lvlJc w:val="left"/>
+      <w:pPr>
+        <w:ind w:left="3240" w:hanging="360"/>
+      </w:pPr>
+      <w:rPr>
+        <w:rFonts w:ascii="Courier New" w:hAnsi="Courier New" w:cs="Courier New" w:hint="default"/>
+      </w:rPr>
+    </w:lvl>
+    <w:lvl w:ilvl="2" w:tplc="04090005" w:tentative="1">
+      <w:start w:val="1"/>
+      <w:numFmt w:val="bullet"/>
+      <w:lvlText w:val=""/>
+      <w:lvlJc w:val="left"/>
+      <w:pPr>
+        <w:ind w:left="3960" w:hanging="360"/>
+      </w:pPr>
+      <w:rPr>
+        <w:rFonts w:ascii="Wingdings" w:hAnsi="Wingdings" w:hint="default"/>
+      </w:rPr>
+    </w:lvl>
+    <w:lvl w:ilvl="3" w:tplc="04090001" w:tentative="1">
+      <w:start w:val="1"/>
+      <w:numFmt w:val="bullet"/>
+      <w:lvlText w:val=""/>
+      <w:lvlJc w:val="left"/>
+      <w:pPr>
+        <w:ind w:left="4680" w:hanging="360"/>
+      </w:pPr>
+      <w:rPr>
+        <w:rFonts w:ascii="Symbol" w:hAnsi="Symbol" w:hint="default"/>
+      </w:rPr>
+    </w:lvl>
+    <w:lvl w:ilvl="4" w:tplc="04090003" w:tentative="1">
+      <w:start w:val="1"/>
+      <w:numFmt w:val="bullet"/>
+      <w:lvlText w:val="o"/>
+      <w:lvlJc w:val="left"/>
+      <w:pPr>
+        <w:ind w:left="5400" w:hanging="360"/>
+      </w:pPr>
+      <w:rPr>
+        <w:rFonts w:ascii="Courier New" w:hAnsi="Courier New" w:cs="Courier New" w:hint="default"/>
+      </w:rPr>
+    </w:lvl>
+    <w:lvl w:ilvl="5" w:tplc="04090005" w:tentative="1">
+      <w:start w:val="1"/>
+      <w:numFmt w:val="bullet"/>
+      <w:lvlText w:val=""/>
+      <w:lvlJc w:val="left"/>
+      <w:pPr>
+        <w:ind w:left="6120" w:hanging="360"/>
+      </w:pPr>
+      <w:rPr>
+        <w:rFonts w:ascii="Wingdings" w:hAnsi="Wingdings" w:hint="default"/>
+      </w:rPr>
+    </w:lvl>
+    <w:lvl w:ilvl="6" w:tplc="04090001" w:tentative="1">
+      <w:start w:val="1"/>
+      <w:numFmt w:val="bullet"/>
+      <w:lvlText w:val=""/>
+      <w:lvlJc w:val="left"/>
+      <w:pPr>
+        <w:ind w:left="6840" w:hanging="360"/>
+      </w:pPr>
+      <w:rPr>
+        <w:rFonts w:ascii="Symbol" w:hAnsi="Symbol" w:hint="default"/>
+      </w:rPr>
+    </w:lvl>
+    <w:lvl w:ilvl="7" w:tplc="04090003" w:tentative="1">
+      <w:start w:val="1"/>
+      <w:numFmt w:val="bullet"/>
+      <w:lvlText w:val="o"/>
+      <w:lvlJc w:val="left"/>
+      <w:pPr>
+        <w:ind w:left="7560" w:hanging="360"/>
+      </w:pPr>
+      <w:rPr>
+        <w:rFonts w:ascii="Courier New" w:hAnsi="Courier New" w:cs="Courier New" w:hint="default"/>
+      </w:rPr>
+    </w:lvl>
+    <w:lvl w:ilvl="8" w:tplc="04090005" w:tentative="1">
+      <w:start w:val="1"/>
+      <w:numFmt w:val="bullet"/>
+      <w:lvlText w:val=""/>
+      <w:lvlJc w:val="left"/>
+      <w:pPr>
+        <w:ind w:left="8280" w:hanging="360"/>
+      </w:pPr>
+      <w:rPr>
+        <w:rFonts w:ascii="Wingdings" w:hAnsi="Wingdings" w:hint="default"/>
+      </w:rPr>
+    </w:lvl>
+  </w:abstractNum>
+  <w:abstractNum w:abstractNumId="2">
     <w:nsid w:val="20842A42"/>
     <w:multiLevelType w:val="hybridMultilevel"/>
     <w:tmpl w:val="5EDC7D30"/>
@@ -3981,7 +4895,120 @@
       </w:rPr>
     </w:lvl>
   </w:abstractNum>
-  <w:abstractNum w:abstractNumId="2">
+  <w:abstractNum w:abstractNumId="3">
+    <w:nsid w:val="2BE531C1"/>
+    <w:multiLevelType w:val="hybridMultilevel"/>
+    <w:tmpl w:val="A0627270"/>
+    <w:lvl w:ilvl="0" w:tplc="04090001">
+      <w:start w:val="1"/>
+      <w:numFmt w:val="bullet"/>
+      <w:lvlText w:val=""/>
+      <w:lvlJc w:val="left"/>
+      <w:pPr>
+        <w:ind w:left="1440" w:hanging="360"/>
+      </w:pPr>
+      <w:rPr>
+        <w:rFonts w:ascii="Symbol" w:hAnsi="Symbol" w:hint="default"/>
+      </w:rPr>
+    </w:lvl>
+    <w:lvl w:ilvl="1" w:tplc="04090003">
+      <w:start w:val="1"/>
+      <w:numFmt w:val="bullet"/>
+      <w:lvlText w:val="o"/>
+      <w:lvlJc w:val="left"/>
+      <w:pPr>
+        <w:ind w:left="2160" w:hanging="360"/>
+      </w:pPr>
+      <w:rPr>
+        <w:rFonts w:ascii="Courier New" w:hAnsi="Courier New" w:cs="Courier New" w:hint="default"/>
+      </w:rPr>
+    </w:lvl>
+    <w:lvl w:ilvl="2" w:tplc="04090005" w:tentative="1">
+      <w:start w:val="1"/>
+      <w:numFmt w:val="bullet"/>
+      <w:lvlText w:val=""/>
+      <w:lvlJc w:val="left"/>
+      <w:pPr>
+        <w:ind w:left="2880" w:hanging="360"/>
+      </w:pPr>
+      <w:rPr>
+        <w:rFonts w:ascii="Wingdings" w:hAnsi="Wingdings" w:hint="default"/>
+      </w:rPr>
+    </w:lvl>
+    <w:lvl w:ilvl="3" w:tplc="04090001" w:tentative="1">
+      <w:start w:val="1"/>
+      <w:numFmt w:val="bullet"/>
+      <w:lvlText w:val=""/>
+      <w:lvlJc w:val="left"/>
+      <w:pPr>
+        <w:ind w:left="3600" w:hanging="360"/>
+      </w:pPr>
+      <w:rPr>
+        <w:rFonts w:ascii="Symbol" w:hAnsi="Symbol" w:hint="default"/>
+      </w:rPr>
+    </w:lvl>
+    <w:lvl w:ilvl="4" w:tplc="04090003" w:tentative="1">
+      <w:start w:val="1"/>
+      <w:numFmt w:val="bullet"/>
+      <w:lvlText w:val="o"/>
+      <w:lvlJc w:val="left"/>
+      <w:pPr>
+        <w:ind w:left="4320" w:hanging="360"/>
+      </w:pPr>
+      <w:rPr>
+        <w:rFonts w:ascii="Courier New" w:hAnsi="Courier New" w:cs="Courier New" w:hint="default"/>
+      </w:rPr>
+    </w:lvl>
+    <w:lvl w:ilvl="5" w:tplc="04090005" w:tentative="1">
+      <w:start w:val="1"/>
+      <w:numFmt w:val="bullet"/>
+      <w:lvlText w:val=""/>
+      <w:lvlJc w:val="left"/>
+      <w:pPr>
+        <w:ind w:left="5040" w:hanging="360"/>
+      </w:pPr>
+      <w:rPr>
+        <w:rFonts w:ascii="Wingdings" w:hAnsi="Wingdings" w:hint="default"/>
+      </w:rPr>
+    </w:lvl>
+    <w:lvl w:ilvl="6" w:tplc="04090001" w:tentative="1">
+      <w:start w:val="1"/>
+      <w:numFmt w:val="bullet"/>
+      <w:lvlText w:val=""/>
+      <w:lvlJc w:val="left"/>
+      <w:pPr>
+        <w:ind w:left="5760" w:hanging="360"/>
+      </w:pPr>
+      <w:rPr>
+        <w:rFonts w:ascii="Symbol" w:hAnsi="Symbol" w:hint="default"/>
+      </w:rPr>
+    </w:lvl>
+    <w:lvl w:ilvl="7" w:tplc="04090003" w:tentative="1">
+      <w:start w:val="1"/>
+      <w:numFmt w:val="bullet"/>
+      <w:lvlText w:val="o"/>
+      <w:lvlJc w:val="left"/>
+      <w:pPr>
+        <w:ind w:left="6480" w:hanging="360"/>
+      </w:pPr>
+      <w:rPr>
+        <w:rFonts w:ascii="Courier New" w:hAnsi="Courier New" w:cs="Courier New" w:hint="default"/>
+      </w:rPr>
+    </w:lvl>
+    <w:lvl w:ilvl="8" w:tplc="04090005" w:tentative="1">
+      <w:start w:val="1"/>
+      <w:numFmt w:val="bullet"/>
+      <w:lvlText w:val=""/>
+      <w:lvlJc w:val="left"/>
+      <w:pPr>
+        <w:ind w:left="7200" w:hanging="360"/>
+      </w:pPr>
+      <w:rPr>
+        <w:rFonts w:ascii="Wingdings" w:hAnsi="Wingdings" w:hint="default"/>
+      </w:rPr>
+    </w:lvl>
+  </w:abstractNum>
+  <w:abstractNum w:abstractNumId="4">
     <w:nsid w:val="31456A6D"/>
     <w:multiLevelType w:val="hybridMultilevel"/>
     <w:tmpl w:val="27D22696"/>
@@ -4094,7 +5121,233 @@
       </w:rPr>
     </w:lvl>
   </w:abstractNum>
-  <w:abstractNum w:abstractNumId="3">
+  <w:abstractNum w:abstractNumId="5">
+    <w:nsid w:val="35831FA1"/>
+    <w:multiLevelType w:val="hybridMultilevel"/>
+    <w:tmpl w:val="3BCC62AE"/>
+    <w:lvl w:ilvl="0" w:tplc="04090001">
+      <w:start w:val="1"/>
+      <w:numFmt w:val="bullet"/>
+      <w:lvlText w:val=""/>
+      <w:lvlJc w:val="left"/>
+      <w:pPr>
+        <w:ind w:left="720" w:hanging="360"/>
+      </w:pPr>
+      <w:rPr>
+        <w:rFonts w:ascii="Symbol" w:hAnsi="Symbol" w:hint="default"/>
+      </w:rPr>
+    </w:lvl>
+    <w:lvl w:ilvl="1" w:tplc="04090003" w:tentative="1">
+      <w:start w:val="1"/>
+      <w:numFmt w:val="bullet"/>
+      <w:lvlText w:val="o"/>
+      <w:lvlJc w:val="left"/>
+      <w:pPr>
+        <w:ind w:left="1440" w:hanging="360"/>
+      </w:pPr>
+      <w:rPr>
+        <w:rFonts w:ascii="Courier New" w:hAnsi="Courier New" w:cs="Courier New" w:hint="default"/>
+      </w:rPr>
+    </w:lvl>
+    <w:lvl w:ilvl="2" w:tplc="04090005" w:tentative="1">
+      <w:start w:val="1"/>
+      <w:numFmt w:val="bullet"/>
+      <w:lvlText w:val=""/>
+      <w:lvlJc w:val="left"/>
+      <w:pPr>
+        <w:ind w:left="2160" w:hanging="360"/>
+      </w:pPr>
+      <w:rPr>
+        <w:rFonts w:ascii="Wingdings" w:hAnsi="Wingdings" w:hint="default"/>
+      </w:rPr>
+    </w:lvl>
+    <w:lvl w:ilvl="3" w:tplc="04090001" w:tentative="1">
+      <w:start w:val="1"/>
+      <w:numFmt w:val="bullet"/>
+      <w:lvlText w:val=""/>
+      <w:lvlJc w:val="left"/>
+      <w:pPr>
+        <w:ind w:left="2880" w:hanging="360"/>
+      </w:pPr>
+      <w:rPr>
+        <w:rFonts w:ascii="Symbol" w:hAnsi="Symbol" w:hint="default"/>
+      </w:rPr>
+    </w:lvl>
+    <w:lvl w:ilvl="4" w:tplc="04090003" w:tentative="1">
+      <w:start w:val="1"/>
+      <w:numFmt w:val="bullet"/>
+      <w:lvlText w:val="o"/>
+      <w:lvlJc w:val="left"/>
+      <w:pPr>
+        <w:ind w:left="3600" w:hanging="360"/>
+      </w:pPr>
+      <w:rPr>
+        <w:rFonts w:ascii="Courier New" w:hAnsi="Courier New" w:cs="Courier New" w:hint="default"/>
+      </w:rPr>
+    </w:lvl>
+    <w:lvl w:ilvl="5" w:tplc="04090005" w:tentative="1">
+      <w:start w:val="1"/>
+      <w:numFmt w:val="bullet"/>
+      <w:lvlText w:val=""/>
+      <w:lvlJc w:val="left"/>
+      <w:pPr>
+        <w:ind w:left="4320" w:hanging="360"/>
+      </w:pPr>
+      <w:rPr>
+        <w:rFonts w:ascii="Wingdings" w:hAnsi="Wingdings" w:hint="default"/>
+      </w:rPr>
+    </w:lvl>
+    <w:lvl w:ilvl="6" w:tplc="04090001" w:tentative="1">
+      <w:start w:val="1"/>
+      <w:numFmt w:val="bullet"/>
+      <w:lvlText w:val=""/>
+      <w:lvlJc w:val="left"/>
+      <w:pPr>
+        <w:ind w:left="5040" w:hanging="360"/>
+      </w:pPr>
+      <w:rPr>
+        <w:rFonts w:ascii="Symbol" w:hAnsi="Symbol" w:hint="default"/>
+      </w:rPr>
+    </w:lvl>
+    <w:lvl w:ilvl="7" w:tplc="04090003" w:tentative="1">
+      <w:start w:val="1"/>
+      <w:numFmt w:val="bullet"/>
+      <w:lvlText w:val="o"/>
+      <w:lvlJc w:val="left"/>
+      <w:pPr>
+        <w:ind w:left="5760" w:hanging="360"/>
+      </w:pPr>
+      <w:rPr>
+        <w:rFonts w:ascii="Courier New" w:hAnsi="Courier New" w:cs="Courier New" w:hint="default"/>
+      </w:rPr>
+    </w:lvl>
+    <w:lvl w:ilvl="8" w:tplc="04090005" w:tentative="1">
+      <w:start w:val="1"/>
+      <w:numFmt w:val="bullet"/>
+      <w:lvlText w:val=""/>
+      <w:lvlJc w:val="left"/>
+      <w:pPr>
+        <w:ind w:left="6480" w:hanging="360"/>
+      </w:pPr>
+      <w:rPr>
+        <w:rFonts w:ascii="Wingdings" w:hAnsi="Wingdings" w:hint="default"/>
+      </w:rPr>
+    </w:lvl>
+  </w:abstractNum>
+  <w:abstractNum w:abstractNumId="6">
+    <w:nsid w:val="454A71A2"/>
+    <w:multiLevelType w:val="hybridMultilevel"/>
+    <w:tmpl w:val="EE40D01A"/>
+    <w:lvl w:ilvl="0" w:tplc="04090001">
+      <w:start w:val="1"/>
+      <w:numFmt w:val="bullet"/>
+      <w:lvlText w:val=""/>
+      <w:lvlJc w:val="left"/>
+      <w:pPr>
+        <w:ind w:left="1440" w:hanging="360"/>
+      </w:pPr>
+      <w:rPr>
+        <w:rFonts w:ascii="Symbol" w:hAnsi="Symbol" w:hint="default"/>
+      </w:rPr>
+    </w:lvl>
+    <w:lvl w:ilvl="1" w:tplc="04090003">
+      <w:start w:val="1"/>
+      <w:numFmt w:val="bullet"/>
+      <w:lvlText w:val="o"/>
+      <w:lvlJc w:val="left"/>
+      <w:pPr>
+        <w:ind w:left="2160" w:hanging="360"/>
+      </w:pPr>
+      <w:rPr>
+        <w:rFonts w:ascii="Courier New" w:hAnsi="Courier New" w:cs="Courier New" w:hint="default"/>
+      </w:rPr>
+    </w:lvl>
+    <w:lvl w:ilvl="2" w:tplc="04090005" w:tentative="1">
+      <w:start w:val="1"/>
+      <w:numFmt w:val="bullet"/>
+      <w:lvlText w:val=""/>
+      <w:lvlJc w:val="left"/>
+      <w:pPr>
+        <w:ind w:left="2880" w:hanging="360"/>
+      </w:pPr>
+      <w:rPr>
+        <w:rFonts w:ascii="Wingdings" w:hAnsi="Wingdings" w:hint="default"/>
+      </w:rPr>
+    </w:lvl>
+    <w:lvl w:ilvl="3" w:tplc="04090001" w:tentative="1">
+      <w:start w:val="1"/>
+      <w:numFmt w:val="bullet"/>
+      <w:lvlText w:val=""/>
+      <w:lvlJc w:val="left"/>
+      <w:pPr>
+        <w:ind w:left="3600" w:hanging="360"/>
+      </w:pPr>
+      <w:rPr>
+        <w:rFonts w:ascii="Symbol" w:hAnsi="Symbol" w:hint="default"/>
+      </w:rPr>
+    </w:lvl>
+    <w:lvl w:ilvl="4" w:tplc="04090003" w:tentative="1">
+      <w:start w:val="1"/>
+      <w:numFmt w:val="bullet"/>
+      <w:lvlText w:val="o"/>
+      <w:lvlJc w:val="left"/>
+      <w:pPr>
+        <w:ind w:left="4320" w:hanging="360"/>
+      </w:pPr>
+      <w:rPr>
+        <w:rFonts w:ascii="Courier New" w:hAnsi="Courier New" w:cs="Courier New" w:hint="default"/>
+      </w:rPr>
+    </w:lvl>
+    <w:lvl w:ilvl="5" w:tplc="04090005" w:tentative="1">
+      <w:start w:val="1"/>
+      <w:numFmt w:val="bullet"/>
+      <w:lvlText w:val=""/>
+      <w:lvlJc w:val="left"/>
+      <w:pPr>
+        <w:ind w:left="5040" w:hanging="360"/>
+      </w:pPr>
+      <w:rPr>
+        <w:rFonts w:ascii="Wingdings" w:hAnsi="Wingdings" w:hint="default"/>
+      </w:rPr>
+    </w:lvl>
+    <w:lvl w:ilvl="6" w:tplc="04090001" w:tentative="1">
+      <w:start w:val="1"/>
+      <w:numFmt w:val="bullet"/>
+      <w:lvlText w:val=""/>
+      <w:lvlJc w:val="left"/>
+      <w:pPr>
+        <w:ind w:left="5760" w:hanging="360"/>
+      </w:pPr>
+      <w:rPr>
+        <w:rFonts w:ascii="Symbol" w:hAnsi="Symbol" w:hint="default"/>
+      </w:rPr>
+    </w:lvl>
+    <w:lvl w:ilvl="7" w:tplc="04090003" w:tentative="1">
+      <w:start w:val="1"/>
+      <w:numFmt w:val="bullet"/>
+      <w:lvlText w:val="o"/>
+      <w:lvlJc w:val="left"/>
+      <w:pPr>
+        <w:ind w:left="6480" w:hanging="360"/>
+      </w:pPr>
+      <w:rPr>
+        <w:rFonts w:ascii="Courier New" w:hAnsi="Courier New" w:cs="Courier New" w:hint="default"/>
+      </w:rPr>
+    </w:lvl>
+    <w:lvl w:ilvl="8" w:tplc="04090005" w:tentative="1">
+      <w:start w:val="1"/>
+      <w:numFmt w:val="bullet"/>
+      <w:lvlText w:val=""/>
+      <w:lvlJc w:val="left"/>
+      <w:pPr>
+        <w:ind w:left="7200" w:hanging="360"/>
+      </w:pPr>
+      <w:rPr>
+        <w:rFonts w:ascii="Wingdings" w:hAnsi="Wingdings" w:hint="default"/>
+      </w:rPr>
+    </w:lvl>
+  </w:abstractNum>
+  <w:abstractNum w:abstractNumId="7">
     <w:nsid w:val="4F134C53"/>
     <w:multiLevelType w:val="hybridMultilevel"/>
     <w:tmpl w:val="BD7E353A"/>
@@ -4207,7 +5460,346 @@
       </w:rPr>
     </w:lvl>
   </w:abstractNum>
-  <w:abstractNum w:abstractNumId="4">
+  <w:abstractNum w:abstractNumId="8">
+    <w:nsid w:val="528A4A6C"/>
+    <w:multiLevelType w:val="hybridMultilevel"/>
+    <w:tmpl w:val="BF047654"/>
+    <w:lvl w:ilvl="0" w:tplc="04090001">
+      <w:start w:val="1"/>
+      <w:numFmt w:val="bullet"/>
+      <w:lvlText w:val=""/>
+      <w:lvlJc w:val="left"/>
+      <w:pPr>
+        <w:ind w:left="2520" w:hanging="360"/>
+      </w:pPr>
+      <w:rPr>
+        <w:rFonts w:ascii="Symbol" w:hAnsi="Symbol" w:hint="default"/>
+      </w:rPr>
+    </w:lvl>
+    <w:lvl w:ilvl="1" w:tplc="04090003" w:tentative="1">
+      <w:start w:val="1"/>
+      <w:numFmt w:val="bullet"/>
+      <w:lvlText w:val="o"/>
+      <w:lvlJc w:val="left"/>
+      <w:pPr>
+        <w:ind w:left="3240" w:hanging="360"/>
+      </w:pPr>
+      <w:rPr>
+        <w:rFonts w:ascii="Courier New" w:hAnsi="Courier New" w:cs="Courier New" w:hint="default"/>
+      </w:rPr>
+    </w:lvl>
+    <w:lvl w:ilvl="2" w:tplc="04090005" w:tentative="1">
+      <w:start w:val="1"/>
+      <w:numFmt w:val="bullet"/>
+      <w:lvlText w:val=""/>
+      <w:lvlJc w:val="left"/>
+      <w:pPr>
+        <w:ind w:left="3960" w:hanging="360"/>
+      </w:pPr>
+      <w:rPr>
+        <w:rFonts w:ascii="Wingdings" w:hAnsi="Wingdings" w:hint="default"/>
+      </w:rPr>
+    </w:lvl>
+    <w:lvl w:ilvl="3" w:tplc="04090001" w:tentative="1">
+      <w:start w:val="1"/>
+      <w:numFmt w:val="bullet"/>
+      <w:lvlText w:val=""/>
+      <w:lvlJc w:val="left"/>
+      <w:pPr>
+        <w:ind w:left="4680" w:hanging="360"/>
+      </w:pPr>
+      <w:rPr>
+        <w:rFonts w:ascii="Symbol" w:hAnsi="Symbol" w:hint="default"/>
+      </w:rPr>
+    </w:lvl>
+    <w:lvl w:ilvl="4" w:tplc="04090003" w:tentative="1">
+      <w:start w:val="1"/>
+      <w:numFmt w:val="bullet"/>
+      <w:lvlText w:val="o"/>
+      <w:lvlJc w:val="left"/>
+      <w:pPr>
+        <w:ind w:left="5400" w:hanging="360"/>
+      </w:pPr>
+      <w:rPr>
+        <w:rFonts w:ascii="Courier New" w:hAnsi="Courier New" w:cs="Courier New" w:hint="default"/>
+      </w:rPr>
+    </w:lvl>
+    <w:lvl w:ilvl="5" w:tplc="04090005" w:tentative="1">
+      <w:start w:val="1"/>
+      <w:numFmt w:val="bullet"/>
+      <w:lvlText w:val=""/>
+      <w:lvlJc w:val="left"/>
+      <w:pPr>
+        <w:ind w:left="6120" w:hanging="360"/>
+      </w:pPr>
+      <w:rPr>
+        <w:rFonts w:ascii="Wingdings" w:hAnsi="Wingdings" w:hint="default"/>
+      </w:rPr>
+    </w:lvl>
+    <w:lvl w:ilvl="6" w:tplc="04090001" w:tentative="1">
+      <w:start w:val="1"/>
+      <w:numFmt w:val="bullet"/>
+      <w:lvlText w:val=""/>
+      <w:lvlJc w:val="left"/>
+      <w:pPr>
+        <w:ind w:left="6840" w:hanging="360"/>
+      </w:pPr>
+      <w:rPr>
+        <w:rFonts w:ascii="Symbol" w:hAnsi="Symbol" w:hint="default"/>
+      </w:rPr>
+    </w:lvl>
+    <w:lvl w:ilvl="7" w:tplc="04090003" w:tentative="1">
+      <w:start w:val="1"/>
+      <w:numFmt w:val="bullet"/>
+      <w:lvlText w:val="o"/>
+      <w:lvlJc w:val="left"/>
+      <w:pPr>
+        <w:ind w:left="7560" w:hanging="360"/>
+      </w:pPr>
+      <w:rPr>
+        <w:rFonts w:ascii="Courier New" w:hAnsi="Courier New" w:cs="Courier New" w:hint="default"/>
+      </w:rPr>
+    </w:lvl>
+    <w:lvl w:ilvl="8" w:tplc="04090005" w:tentative="1">
+      <w:start w:val="1"/>
+      <w:numFmt w:val="bullet"/>
+      <w:lvlText w:val=""/>
+      <w:lvlJc w:val="left"/>
+      <w:pPr>
+        <w:ind w:left="8280" w:hanging="360"/>
+      </w:pPr>
+      <w:rPr>
+        <w:rFonts w:ascii="Wingdings" w:hAnsi="Wingdings" w:hint="default"/>
+      </w:rPr>
+    </w:lvl>
+  </w:abstractNum>
+  <w:abstractNum w:abstractNumId="9">
+    <w:nsid w:val="532203B1"/>
+    <w:multiLevelType w:val="hybridMultilevel"/>
+    <w:tmpl w:val="AD2615E0"/>
+    <w:lvl w:ilvl="0" w:tplc="04090001">
+      <w:start w:val="1"/>
+      <w:numFmt w:val="bullet"/>
+      <w:lvlText w:val=""/>
+      <w:lvlJc w:val="left"/>
+      <w:pPr>
+        <w:ind w:left="1440" w:hanging="360"/>
+      </w:pPr>
+      <w:rPr>
+        <w:rFonts w:ascii="Symbol" w:hAnsi="Symbol" w:hint="default"/>
+      </w:rPr>
+    </w:lvl>
+    <w:lvl w:ilvl="1" w:tplc="04090003">
+      <w:start w:val="1"/>
+      <w:numFmt w:val="bullet"/>
+      <w:lvlText w:val="o"/>
+      <w:lvlJc w:val="left"/>
+      <w:pPr>
+        <w:ind w:left="2160" w:hanging="360"/>
+      </w:pPr>
+      <w:rPr>
+        <w:rFonts w:ascii="Courier New" w:hAnsi="Courier New" w:cs="Courier New" w:hint="default"/>
+      </w:rPr>
+    </w:lvl>
+    <w:lvl w:ilvl="2" w:tplc="04090005" w:tentative="1">
+      <w:start w:val="1"/>
+      <w:numFmt w:val="bullet"/>
+      <w:lvlText w:val=""/>
+      <w:lvlJc w:val="left"/>
+      <w:pPr>
+        <w:ind w:left="2880" w:hanging="360"/>
+      </w:pPr>
+      <w:rPr>
+        <w:rFonts w:ascii="Wingdings" w:hAnsi="Wingdings" w:hint="default"/>
+      </w:rPr>
+    </w:lvl>
+    <w:lvl w:ilvl="3" w:tplc="04090001" w:tentative="1">
+      <w:start w:val="1"/>
+      <w:numFmt w:val="bullet"/>
+      <w:lvlText w:val=""/>
+      <w:lvlJc w:val="left"/>
+      <w:pPr>
+        <w:ind w:left="3600" w:hanging="360"/>
+      </w:pPr>
+      <w:rPr>
+        <w:rFonts w:ascii="Symbol" w:hAnsi="Symbol" w:hint="default"/>
+      </w:rPr>
+    </w:lvl>
+    <w:lvl w:ilvl="4" w:tplc="04090003" w:tentative="1">
+      <w:start w:val="1"/>
+      <w:numFmt w:val="bullet"/>
+      <w:lvlText w:val="o"/>
+      <w:lvlJc w:val="left"/>
+      <w:pPr>
+        <w:ind w:left="4320" w:hanging="360"/>
+      </w:pPr>
+      <w:rPr>
+        <w:rFonts w:ascii="Courier New" w:hAnsi="Courier New" w:cs="Courier New" w:hint="default"/>
+      </w:rPr>
+    </w:lvl>
+    <w:lvl w:ilvl="5" w:tplc="04090005" w:tentative="1">
+      <w:start w:val="1"/>
+      <w:numFmt w:val="bullet"/>
+      <w:lvlText w:val=""/>
+      <w:lvlJc w:val="left"/>
+      <w:pPr>
+        <w:ind w:left="5040" w:hanging="360"/>
+      </w:pPr>
+      <w:rPr>
+        <w:rFonts w:ascii="Wingdings" w:hAnsi="Wingdings" w:hint="default"/>
+      </w:rPr>
+    </w:lvl>
+    <w:lvl w:ilvl="6" w:tplc="04090001" w:tentative="1">
+      <w:start w:val="1"/>
+      <w:numFmt w:val="bullet"/>
+      <w:lvlText w:val=""/>
+      <w:lvlJc w:val="left"/>
+      <w:pPr>
+        <w:ind w:left="5760" w:hanging="360"/>
+      </w:pPr>
+      <w:rPr>
+        <w:rFonts w:ascii="Symbol" w:hAnsi="Symbol" w:hint="default"/>
+      </w:rPr>
+    </w:lvl>
+    <w:lvl w:ilvl="7" w:tplc="04090003" w:tentative="1">
+      <w:start w:val="1"/>
+      <w:numFmt w:val="bullet"/>
+      <w:lvlText w:val="o"/>
+      <w:lvlJc w:val="left"/>
+      <w:pPr>
+        <w:ind w:left="6480" w:hanging="360"/>
+      </w:pPr>
+      <w:rPr>
+        <w:rFonts w:ascii="Courier New" w:hAnsi="Courier New" w:cs="Courier New" w:hint="default"/>
+      </w:rPr>
+    </w:lvl>
+    <w:lvl w:ilvl="8" w:tplc="04090005" w:tentative="1">
+      <w:start w:val="1"/>
+      <w:numFmt w:val="bullet"/>
+      <w:lvlText w:val=""/>
+      <w:lvlJc w:val="left"/>
+      <w:pPr>
+        <w:ind w:left="7200" w:hanging="360"/>
+      </w:pPr>
+      <w:rPr>
+        <w:rFonts w:ascii="Wingdings" w:hAnsi="Wingdings" w:hint="default"/>
+      </w:rPr>
+    </w:lvl>
+  </w:abstractNum>
+  <w:abstractNum w:abstractNumId="10">
+    <w:nsid w:val="78DD07CA"/>
+    <w:multiLevelType w:val="hybridMultilevel"/>
+    <w:tmpl w:val="E4BC7D78"/>
+    <w:lvl w:ilvl="0" w:tplc="04090001">
+      <w:start w:val="1"/>
+      <w:numFmt w:val="bullet"/>
+      <w:lvlText w:val=""/>
+      <w:lvlJc w:val="left"/>
+      <w:pPr>
+        <w:ind w:left="1800" w:hanging="360"/>
+      </w:pPr>
+      <w:rPr>
+        <w:rFonts w:ascii="Symbol" w:hAnsi="Symbol" w:hint="default"/>
+      </w:rPr>
+    </w:lvl>
+    <w:lvl w:ilvl="1" w:tplc="04090003" w:tentative="1">
+      <w:start w:val="1"/>
+      <w:numFmt w:val="bullet"/>
+      <w:lvlText w:val="o"/>
+      <w:lvlJc w:val="left"/>
+      <w:pPr>
+        <w:ind w:left="2520" w:hanging="360"/>
+      </w:pPr>
+      <w:rPr>
+        <w:rFonts w:ascii="Courier New" w:hAnsi="Courier New" w:cs="Courier New" w:hint="default"/>
+      </w:rPr>
+    </w:lvl>
+    <w:lvl w:ilvl="2" w:tplc="04090005" w:tentative="1">
+      <w:start w:val="1"/>
+      <w:numFmt w:val="bullet"/>
+      <w:lvlText w:val=""/>
+      <w:lvlJc w:val="left"/>
+      <w:pPr>
+        <w:ind w:left="3240" w:hanging="360"/>
+      </w:pPr>
+      <w:rPr>
+        <w:rFonts w:ascii="Wingdings" w:hAnsi="Wingdings" w:hint="default"/>
+      </w:rPr>
+    </w:lvl>
+    <w:lvl w:ilvl="3" w:tplc="04090001" w:tentative="1">
+      <w:start w:val="1"/>
+      <w:numFmt w:val="bullet"/>
+      <w:lvlText w:val=""/>
+      <w:lvlJc w:val="left"/>
+      <w:pPr>
+        <w:ind w:left="3960" w:hanging="360"/>
+      </w:pPr>
+      <w:rPr>
+        <w:rFonts w:ascii="Symbol" w:hAnsi="Symbol" w:hint="default"/>
+      </w:rPr>
+    </w:lvl>
+    <w:lvl w:ilvl="4" w:tplc="04090003" w:tentative="1">
+      <w:start w:val="1"/>
+      <w:numFmt w:val="bullet"/>
+      <w:lvlText w:val="o"/>
+      <w:lvlJc w:val="left"/>
+      <w:pPr>
+        <w:ind w:left="4680" w:hanging="360"/>
+      </w:pPr>
+      <w:rPr>
+        <w:rFonts w:ascii="Courier New" w:hAnsi="Courier New" w:cs="Courier New" w:hint="default"/>
+      </w:rPr>
+    </w:lvl>
+    <w:lvl w:ilvl="5" w:tplc="04090005" w:tentative="1">
+      <w:start w:val="1"/>
+      <w:numFmt w:val="bullet"/>
+      <w:lvlText w:val=""/>
+      <w:lvlJc w:val="left"/>
+      <w:pPr>
+        <w:ind w:left="5400" w:hanging="360"/>
+      </w:pPr>
+      <w:rPr>
+        <w:rFonts w:ascii="Wingdings" w:hAnsi="Wingdings" w:hint="default"/>
+      </w:rPr>
+    </w:lvl>
+    <w:lvl w:ilvl="6" w:tplc="04090001" w:tentative="1">
+      <w:start w:val="1"/>
+      <w:numFmt w:val="bullet"/>
+      <w:lvlText w:val=""/>
+      <w:lvlJc w:val="left"/>
+      <w:pPr>
+        <w:ind w:left="6120" w:hanging="360"/>
+      </w:pPr>
+      <w:rPr>
+        <w:rFonts w:ascii="Symbol" w:hAnsi="Symbol" w:hint="default"/>
+      </w:rPr>
+    </w:lvl>
+    <w:lvl w:ilvl="7" w:tplc="04090003" w:tentative="1">
+      <w:start w:val="1"/>
+      <w:numFmt w:val="bullet"/>
+      <w:lvlText w:val="o"/>
+      <w:lvlJc w:val="left"/>
+      <w:pPr>
+        <w:ind w:left="6840" w:hanging="360"/>
+      </w:pPr>
+      <w:rPr>
+        <w:rFonts w:ascii="Courier New" w:hAnsi="Courier New" w:cs="Courier New" w:hint="default"/>
+      </w:rPr>
+    </w:lvl>
+    <w:lvl w:ilvl="8" w:tplc="04090005" w:tentative="1">
+      <w:start w:val="1"/>
+      <w:numFmt w:val="bullet"/>
+      <w:lvlText w:val=""/>
+      <w:lvlJc w:val="left"/>
+      <w:pPr>
+        <w:ind w:left="7560" w:hanging="360"/>
+      </w:pPr>
+      <w:rPr>
+        <w:rFonts w:ascii="Wingdings" w:hAnsi="Wingdings" w:hint="default"/>
+      </w:rPr>
+    </w:lvl>
+  </w:abstractNum>
+  <w:abstractNum w:abstractNumId="11">
     <w:nsid w:val="7A7E0906"/>
     <w:multiLevelType w:val="hybridMultilevel"/>
     <w:tmpl w:val="821845CA"/>
@@ -4320,7 +5912,7 @@
       </w:rPr>
     </w:lvl>
   </w:abstractNum>
-  <w:abstractNum w:abstractNumId="5">
+  <w:abstractNum w:abstractNumId="12">
     <w:nsid w:val="7B3B5BCF"/>
     <w:multiLevelType w:val="hybridMultilevel"/>
     <w:tmpl w:val="51E8AE54"/>
@@ -4434,22 +6026,43 @@
     </w:lvl>
   </w:abstractNum>
   <w:num w:numId="1">
-    <w:abstractNumId w:val="5"/>
+    <w:abstractNumId w:val="12"/>
   </w:num>
   <w:num w:numId="2">
-    <w:abstractNumId w:val="3"/>
+    <w:abstractNumId w:val="7"/>
   </w:num>
   <w:num w:numId="3">
-    <w:abstractNumId w:val="4"/>
+    <w:abstractNumId w:val="11"/>
   </w:num>
   <w:num w:numId="4">
     <w:abstractNumId w:val="0"/>
   </w:num>
   <w:num w:numId="5">
+    <w:abstractNumId w:val="4"/>
+  </w:num>
+  <w:num w:numId="6">
     <w:abstractNumId w:val="2"/>
   </w:num>
-  <w:num w:numId="6">
+  <w:num w:numId="7">
+    <w:abstractNumId w:val="3"/>
+  </w:num>
+  <w:num w:numId="8">
     <w:abstractNumId w:val="1"/>
+  </w:num>
+  <w:num w:numId="9">
+    <w:abstractNumId w:val="10"/>
+  </w:num>
+  <w:num w:numId="10">
+    <w:abstractNumId w:val="8"/>
+  </w:num>
+  <w:num w:numId="11">
+    <w:abstractNumId w:val="6"/>
+  </w:num>
+  <w:num w:numId="12">
+    <w:abstractNumId w:val="5"/>
+  </w:num>
+  <w:num w:numId="13">
+    <w:abstractNumId w:val="9"/>
   </w:num>
 </w:numbering>
 </file>
@@ -5574,7 +7187,7 @@
 </file>
 
 <file path=customXml/itemProps1.xml><?xml version="1.0" encoding="utf-8"?>
-<ds:datastoreItem xmlns:ds="http://schemas.openxmlformats.org/officeDocument/2006/customXml" ds:itemID="{9C882579-4E4E-4FFD-8631-9A442E216FD7}">
+<ds:datastoreItem xmlns:ds="http://schemas.openxmlformats.org/officeDocument/2006/customXml" ds:itemID="{B60CBFB2-94CD-4BCD-A814-A0EABC3EB3C7}">
   <ds:schemaRefs>
     <ds:schemaRef ds:uri="http://schemas.openxmlformats.org/officeDocument/2006/bibliography"/>
   </ds:schemaRefs>

</xml_diff>